<commit_message>
Project report added appendix
</commit_message>
<xml_diff>
--- a/Mid-Term Report Final Final.docx
+++ b/Mid-Term Report Final Final.docx
@@ -19,7 +19,7 @@
           <w:color w:val="000000" w:themeColor="text1"/>
         </w:rPr>
         <w:drawing>
-          <wp:inline distT="0" distB="0" distL="0" distR="0" wp14:anchorId="62304230" wp14:editId="05B4FFA9">
+          <wp:inline distT="0" distB="0" distL="0" distR="0" wp14:anchorId="62304230" wp14:editId="28D8A74D">
             <wp:extent cx="3917795" cy="2056842"/>
             <wp:effectExtent l="0" t="0" r="0" b="635"/>
             <wp:docPr id="302280202" name="Picture 1" descr="A red blue and white star with white text&#10;&#10;Description automatically generated"/>
@@ -7779,82 +7779,73 @@
         <w:spacing w:after="0" w:line="276" w:lineRule="auto"/>
         <w:jc w:val="both"/>
         <w:rPr>
-          <w:rFonts w:ascii="Times New Roman" w:hAnsi="Times New Roman" w:cs="Times New Roman"/>
-          <w:color w:val="000000" w:themeColor="text1"/>
-          <w:sz w:val="24"/>
+          <w:rFonts w:cs="Times New Roman"/>
+          <w:color w:val="000000" w:themeColor="text1"/>
           <w:szCs w:val="24"/>
         </w:rPr>
       </w:pPr>
       <w:bookmarkStart w:id="16" w:name="_Toc154605546"/>
       <w:r>
         <w:rPr>
-          <w:rFonts w:ascii="Times New Roman" w:hAnsi="Times New Roman" w:cs="Times New Roman"/>
-          <w:color w:val="000000" w:themeColor="text1"/>
-          <w:sz w:val="24"/>
+          <w:rFonts w:cs="Times New Roman"/>
+          <w:color w:val="000000" w:themeColor="text1"/>
           <w:szCs w:val="24"/>
         </w:rPr>
         <w:t xml:space="preserve">Table </w:t>
       </w:r>
       <w:r>
         <w:rPr>
-          <w:rFonts w:ascii="Times New Roman" w:hAnsi="Times New Roman" w:cs="Times New Roman"/>
-          <w:color w:val="000000" w:themeColor="text1"/>
-          <w:sz w:val="24"/>
+          <w:rFonts w:cs="Times New Roman"/>
+          <w:color w:val="000000" w:themeColor="text1"/>
           <w:szCs w:val="24"/>
         </w:rPr>
         <w:fldChar w:fldCharType="begin"/>
       </w:r>
       <w:r>
         <w:rPr>
-          <w:rFonts w:ascii="Times New Roman" w:hAnsi="Times New Roman" w:cs="Times New Roman"/>
-          <w:color w:val="000000" w:themeColor="text1"/>
-          <w:sz w:val="24"/>
+          <w:rFonts w:cs="Times New Roman"/>
+          <w:color w:val="000000" w:themeColor="text1"/>
           <w:szCs w:val="24"/>
         </w:rPr>
         <w:instrText xml:space="preserve"> SEQ Table \* ARABIC </w:instrText>
       </w:r>
       <w:r>
         <w:rPr>
-          <w:rFonts w:ascii="Times New Roman" w:hAnsi="Times New Roman" w:cs="Times New Roman"/>
-          <w:color w:val="000000" w:themeColor="text1"/>
-          <w:sz w:val="24"/>
+          <w:rFonts w:cs="Times New Roman"/>
+          <w:color w:val="000000" w:themeColor="text1"/>
           <w:szCs w:val="24"/>
         </w:rPr>
         <w:fldChar w:fldCharType="separate"/>
       </w:r>
       <w:r>
         <w:rPr>
-          <w:rFonts w:ascii="Times New Roman" w:hAnsi="Times New Roman" w:cs="Times New Roman"/>
+          <w:rFonts w:cs="Times New Roman"/>
           <w:noProof/>
           <w:color w:val="000000" w:themeColor="text1"/>
-          <w:sz w:val="24"/>
           <w:szCs w:val="24"/>
         </w:rPr>
         <w:t>1</w:t>
       </w:r>
       <w:r>
         <w:rPr>
-          <w:rFonts w:ascii="Times New Roman" w:hAnsi="Times New Roman" w:cs="Times New Roman"/>
-          <w:color w:val="000000" w:themeColor="text1"/>
-          <w:sz w:val="24"/>
+          <w:rFonts w:cs="Times New Roman"/>
+          <w:color w:val="000000" w:themeColor="text1"/>
           <w:szCs w:val="24"/>
         </w:rPr>
         <w:fldChar w:fldCharType="end"/>
       </w:r>
       <w:r>
         <w:rPr>
-          <w:rFonts w:ascii="Times New Roman" w:hAnsi="Times New Roman" w:cs="Times New Roman"/>
-          <w:color w:val="000000" w:themeColor="text1"/>
-          <w:sz w:val="24"/>
+          <w:rFonts w:cs="Times New Roman"/>
+          <w:color w:val="000000" w:themeColor="text1"/>
           <w:szCs w:val="24"/>
         </w:rPr>
         <w:t>: S</w:t>
       </w:r>
       <w:r>
         <w:rPr>
-          <w:rFonts w:ascii="Times New Roman" w:hAnsi="Times New Roman" w:cs="Times New Roman"/>
-          <w:color w:val="000000" w:themeColor="text1"/>
-          <w:sz w:val="24"/>
+          <w:rFonts w:cs="Times New Roman"/>
+          <w:color w:val="000000" w:themeColor="text1"/>
           <w:szCs w:val="24"/>
         </w:rPr>
         <w:t>tudy of research works</w:t>
@@ -11346,7 +11337,7 @@
           <v:shape id="_x0000_i1025" type="#_x0000_t75" style="width:414.65pt;height:3in" o:ole="">
             <v:imagedata r:id="rId10" o:title=""/>
           </v:shape>
-          <o:OLEObject Type="Embed" ProgID="Visio.Drawing.15" ShapeID="_x0000_i1025" DrawAspect="Content" ObjectID="_1767279326" r:id="rId11"/>
+          <o:OLEObject Type="Embed" ProgID="Visio.Drawing.15" ShapeID="_x0000_i1025" DrawAspect="Content" ObjectID="_1767281869" r:id="rId11"/>
         </w:object>
       </w:r>
     </w:p>
@@ -11356,51 +11347,51 @@
         <w:spacing w:after="0" w:line="360" w:lineRule="auto"/>
         <w:jc w:val="center"/>
         <w:rPr>
-          <w:rFonts w:ascii="Times New Roman" w:hAnsi="Times New Roman" w:cs="Times New Roman"/>
+          <w:rFonts w:cs="Times New Roman"/>
           <w:color w:val="000000" w:themeColor="text1"/>
         </w:rPr>
       </w:pPr>
       <w:bookmarkStart w:id="19" w:name="_Toc156666268"/>
       <w:r>
         <w:rPr>
-          <w:rFonts w:ascii="Times New Roman" w:hAnsi="Times New Roman" w:cs="Times New Roman"/>
+          <w:rFonts w:cs="Times New Roman"/>
         </w:rPr>
         <w:t xml:space="preserve">Figure </w:t>
       </w:r>
       <w:r>
         <w:rPr>
-          <w:rFonts w:ascii="Times New Roman" w:hAnsi="Times New Roman" w:cs="Times New Roman"/>
+          <w:rFonts w:cs="Times New Roman"/>
         </w:rPr>
         <w:fldChar w:fldCharType="begin"/>
       </w:r>
       <w:r>
         <w:rPr>
-          <w:rFonts w:ascii="Times New Roman" w:hAnsi="Times New Roman" w:cs="Times New Roman"/>
+          <w:rFonts w:cs="Times New Roman"/>
         </w:rPr>
         <w:instrText xml:space="preserve"> SEQ Figure \* ARABIC </w:instrText>
       </w:r>
       <w:r>
         <w:rPr>
-          <w:rFonts w:ascii="Times New Roman" w:hAnsi="Times New Roman" w:cs="Times New Roman"/>
+          <w:rFonts w:cs="Times New Roman"/>
         </w:rPr>
         <w:fldChar w:fldCharType="separate"/>
       </w:r>
       <w:r>
         <w:rPr>
-          <w:rFonts w:ascii="Times New Roman" w:hAnsi="Times New Roman" w:cs="Times New Roman"/>
+          <w:rFonts w:cs="Times New Roman"/>
           <w:noProof/>
         </w:rPr>
         <w:t>1</w:t>
       </w:r>
       <w:r>
         <w:rPr>
-          <w:rFonts w:ascii="Times New Roman" w:hAnsi="Times New Roman" w:cs="Times New Roman"/>
+          <w:rFonts w:cs="Times New Roman"/>
         </w:rPr>
         <w:fldChar w:fldCharType="end"/>
       </w:r>
       <w:r>
         <w:rPr>
-          <w:rFonts w:ascii="Times New Roman" w:hAnsi="Times New Roman" w:cs="Times New Roman"/>
+          <w:rFonts w:cs="Times New Roman"/>
         </w:rPr>
         <w:t>:  Block Diagram of Monument Recognition System</w:t>
       </w:r>
@@ -12446,7 +12437,7 @@
           <v:shape id="_x0000_i1026" type="#_x0000_t75" style="width:381.35pt;height:609.35pt" o:ole="">
             <v:imagedata r:id="rId12" o:title=""/>
           </v:shape>
-          <o:OLEObject Type="Embed" ProgID="Visio.Drawing.15" ShapeID="_x0000_i1026" DrawAspect="Content" ObjectID="_1767279327" r:id="rId13"/>
+          <o:OLEObject Type="Embed" ProgID="Visio.Drawing.15" ShapeID="_x0000_i1026" DrawAspect="Content" ObjectID="_1767281870" r:id="rId13"/>
         </w:object>
       </w:r>
     </w:p>
@@ -12456,7 +12447,7 @@
         <w:spacing w:after="0" w:line="360" w:lineRule="auto"/>
         <w:jc w:val="center"/>
         <w:rPr>
-          <w:rFonts w:ascii="Times New Roman" w:hAnsi="Times New Roman" w:cs="Times New Roman"/>
+          <w:rFonts w:cs="Times New Roman"/>
           <w:color w:val="000000" w:themeColor="text1"/>
           <w:sz w:val="22"/>
           <w:szCs w:val="22"/>
@@ -12465,7 +12456,7 @@
       <w:bookmarkStart w:id="21" w:name="_Toc156666269"/>
       <w:r>
         <w:rPr>
-          <w:rFonts w:ascii="Times New Roman" w:hAnsi="Times New Roman" w:cs="Times New Roman"/>
+          <w:rFonts w:cs="Times New Roman"/>
           <w:sz w:val="22"/>
           <w:szCs w:val="22"/>
         </w:rPr>
@@ -12473,7 +12464,7 @@
       </w:r>
       <w:r>
         <w:rPr>
-          <w:rFonts w:ascii="Times New Roman" w:hAnsi="Times New Roman" w:cs="Times New Roman"/>
+          <w:rFonts w:cs="Times New Roman"/>
           <w:sz w:val="22"/>
           <w:szCs w:val="22"/>
         </w:rPr>
@@ -12481,7 +12472,7 @@
       </w:r>
       <w:r>
         <w:rPr>
-          <w:rFonts w:ascii="Times New Roman" w:hAnsi="Times New Roman" w:cs="Times New Roman"/>
+          <w:rFonts w:cs="Times New Roman"/>
           <w:sz w:val="22"/>
           <w:szCs w:val="22"/>
         </w:rPr>
@@ -12489,7 +12480,7 @@
       </w:r>
       <w:r>
         <w:rPr>
-          <w:rFonts w:ascii="Times New Roman" w:hAnsi="Times New Roman" w:cs="Times New Roman"/>
+          <w:rFonts w:cs="Times New Roman"/>
           <w:sz w:val="22"/>
           <w:szCs w:val="22"/>
         </w:rPr>
@@ -12497,7 +12488,7 @@
       </w:r>
       <w:r>
         <w:rPr>
-          <w:rFonts w:ascii="Times New Roman" w:hAnsi="Times New Roman" w:cs="Times New Roman"/>
+          <w:rFonts w:cs="Times New Roman"/>
           <w:noProof/>
           <w:sz w:val="22"/>
           <w:szCs w:val="22"/>
@@ -12506,7 +12497,7 @@
       </w:r>
       <w:r>
         <w:rPr>
-          <w:rFonts w:ascii="Times New Roman" w:hAnsi="Times New Roman" w:cs="Times New Roman"/>
+          <w:rFonts w:cs="Times New Roman"/>
           <w:sz w:val="22"/>
           <w:szCs w:val="22"/>
         </w:rPr>
@@ -12514,7 +12505,7 @@
       </w:r>
       <w:r>
         <w:rPr>
-          <w:rFonts w:ascii="Times New Roman" w:hAnsi="Times New Roman" w:cs="Times New Roman"/>
+          <w:rFonts w:cs="Times New Roman"/>
           <w:sz w:val="22"/>
           <w:szCs w:val="22"/>
         </w:rPr>
@@ -12528,7 +12519,7 @@
         <w:spacing w:after="0" w:line="360" w:lineRule="auto"/>
         <w:jc w:val="center"/>
         <w:rPr>
-          <w:rFonts w:ascii="Times New Roman" w:hAnsi="Times New Roman" w:cs="Times New Roman"/>
+          <w:rFonts w:cs="Times New Roman"/>
           <w:color w:val="000000" w:themeColor="text1"/>
           <w:sz w:val="40"/>
           <w:szCs w:val="40"/>
@@ -14374,7 +14365,7 @@
         <w:spacing w:after="0" w:line="360" w:lineRule="auto"/>
         <w:jc w:val="center"/>
         <w:rPr>
-          <w:rFonts w:ascii="Times New Roman" w:hAnsi="Times New Roman" w:cs="Times New Roman"/>
+          <w:rFonts w:cs="Times New Roman"/>
           <w:color w:val="000000" w:themeColor="text1"/>
           <w:sz w:val="28"/>
           <w:szCs w:val="28"/>
@@ -14383,7 +14374,7 @@
       <w:bookmarkStart w:id="26" w:name="_Toc156666270"/>
       <w:r>
         <w:rPr>
-          <w:rFonts w:ascii="Times New Roman" w:hAnsi="Times New Roman" w:cs="Times New Roman"/>
+          <w:rFonts w:cs="Times New Roman"/>
           <w:sz w:val="20"/>
           <w:szCs w:val="20"/>
         </w:rPr>
@@ -14391,7 +14382,7 @@
       </w:r>
       <w:r>
         <w:rPr>
-          <w:rFonts w:ascii="Times New Roman" w:hAnsi="Times New Roman" w:cs="Times New Roman"/>
+          <w:rFonts w:cs="Times New Roman"/>
           <w:sz w:val="20"/>
           <w:szCs w:val="20"/>
         </w:rPr>
@@ -14399,7 +14390,7 @@
       </w:r>
       <w:r>
         <w:rPr>
-          <w:rFonts w:ascii="Times New Roman" w:hAnsi="Times New Roman" w:cs="Times New Roman"/>
+          <w:rFonts w:cs="Times New Roman"/>
           <w:sz w:val="20"/>
           <w:szCs w:val="20"/>
         </w:rPr>
@@ -14407,7 +14398,7 @@
       </w:r>
       <w:r>
         <w:rPr>
-          <w:rFonts w:ascii="Times New Roman" w:hAnsi="Times New Roman" w:cs="Times New Roman"/>
+          <w:rFonts w:cs="Times New Roman"/>
           <w:sz w:val="20"/>
           <w:szCs w:val="20"/>
         </w:rPr>
@@ -14415,7 +14406,7 @@
       </w:r>
       <w:r>
         <w:rPr>
-          <w:rFonts w:ascii="Times New Roman" w:hAnsi="Times New Roman" w:cs="Times New Roman"/>
+          <w:rFonts w:cs="Times New Roman"/>
           <w:noProof/>
           <w:sz w:val="20"/>
           <w:szCs w:val="20"/>
@@ -14424,7 +14415,7 @@
       </w:r>
       <w:r>
         <w:rPr>
-          <w:rFonts w:ascii="Times New Roman" w:hAnsi="Times New Roman" w:cs="Times New Roman"/>
+          <w:rFonts w:cs="Times New Roman"/>
           <w:sz w:val="20"/>
           <w:szCs w:val="20"/>
         </w:rPr>
@@ -14432,7 +14423,7 @@
       </w:r>
       <w:r>
         <w:rPr>
-          <w:rFonts w:ascii="Times New Roman" w:hAnsi="Times New Roman" w:cs="Times New Roman"/>
+          <w:rFonts w:cs="Times New Roman"/>
           <w:sz w:val="20"/>
           <w:szCs w:val="20"/>
         </w:rPr>
@@ -14445,9 +14436,8 @@
         <w:pStyle w:val="Caption"/>
         <w:spacing w:after="0" w:line="360" w:lineRule="auto"/>
         <w:rPr>
-          <w:rFonts w:ascii="Times New Roman" w:eastAsia="CMR12" w:hAnsi="Times New Roman" w:cs="Times New Roman"/>
-          <w:color w:val="000000" w:themeColor="text1"/>
-          <w:sz w:val="24"/>
+          <w:rFonts w:eastAsia="CMR12" w:cs="Times New Roman"/>
+          <w:color w:val="000000" w:themeColor="text1"/>
           <w:szCs w:val="24"/>
         </w:rPr>
       </w:pPr>
@@ -15102,16 +15092,15 @@
         <w:ind w:left="360"/>
         <w:jc w:val="center"/>
         <w:rPr>
-          <w:rFonts w:ascii="Times New Roman" w:eastAsia="CMR12" w:hAnsi="Times New Roman" w:cs="Times New Roman"/>
-          <w:color w:val="000000" w:themeColor="text1"/>
-          <w:sz w:val="24"/>
+          <w:rFonts w:eastAsia="CMR12" w:cs="Times New Roman"/>
+          <w:color w:val="000000" w:themeColor="text1"/>
           <w:szCs w:val="24"/>
         </w:rPr>
       </w:pPr>
       <w:bookmarkStart w:id="28" w:name="_Toc156666271"/>
       <w:r>
         <w:rPr>
-          <w:rFonts w:ascii="Times New Roman" w:hAnsi="Times New Roman" w:cs="Times New Roman"/>
+          <w:rFonts w:cs="Times New Roman"/>
           <w:sz w:val="22"/>
           <w:szCs w:val="22"/>
         </w:rPr>
@@ -15119,7 +15108,7 @@
       </w:r>
       <w:r>
         <w:rPr>
-          <w:rFonts w:ascii="Times New Roman" w:hAnsi="Times New Roman" w:cs="Times New Roman"/>
+          <w:rFonts w:cs="Times New Roman"/>
           <w:sz w:val="22"/>
           <w:szCs w:val="22"/>
         </w:rPr>
@@ -15127,7 +15116,7 @@
       </w:r>
       <w:r>
         <w:rPr>
-          <w:rFonts w:ascii="Times New Roman" w:hAnsi="Times New Roman" w:cs="Times New Roman"/>
+          <w:rFonts w:cs="Times New Roman"/>
           <w:sz w:val="22"/>
           <w:szCs w:val="22"/>
         </w:rPr>
@@ -15135,7 +15124,7 @@
       </w:r>
       <w:r>
         <w:rPr>
-          <w:rFonts w:ascii="Times New Roman" w:hAnsi="Times New Roman" w:cs="Times New Roman"/>
+          <w:rFonts w:cs="Times New Roman"/>
           <w:sz w:val="22"/>
           <w:szCs w:val="22"/>
         </w:rPr>
@@ -15143,7 +15132,7 @@
       </w:r>
       <w:r>
         <w:rPr>
-          <w:rFonts w:ascii="Times New Roman" w:hAnsi="Times New Roman" w:cs="Times New Roman"/>
+          <w:rFonts w:cs="Times New Roman"/>
           <w:noProof/>
           <w:sz w:val="22"/>
           <w:szCs w:val="22"/>
@@ -15152,7 +15141,7 @@
       </w:r>
       <w:r>
         <w:rPr>
-          <w:rFonts w:ascii="Times New Roman" w:hAnsi="Times New Roman" w:cs="Times New Roman"/>
+          <w:rFonts w:cs="Times New Roman"/>
           <w:sz w:val="22"/>
           <w:szCs w:val="22"/>
         </w:rPr>
@@ -15160,7 +15149,7 @@
       </w:r>
       <w:r>
         <w:rPr>
-          <w:rFonts w:ascii="Times New Roman" w:hAnsi="Times New Roman" w:cs="Times New Roman"/>
+          <w:rFonts w:cs="Times New Roman"/>
           <w:sz w:val="22"/>
           <w:szCs w:val="22"/>
         </w:rPr>
@@ -15340,7 +15329,7 @@
         <w:spacing w:after="0" w:line="360" w:lineRule="auto"/>
         <w:jc w:val="center"/>
         <w:rPr>
-          <w:rFonts w:ascii="Times New Roman" w:hAnsi="Times New Roman" w:cs="Times New Roman"/>
+          <w:rFonts w:cs="Times New Roman"/>
           <w:color w:val="000000" w:themeColor="text1"/>
           <w:sz w:val="22"/>
           <w:szCs w:val="22"/>
@@ -15349,7 +15338,7 @@
       <w:bookmarkStart w:id="31" w:name="_Toc156666272"/>
       <w:r>
         <w:rPr>
-          <w:rFonts w:ascii="Times New Roman" w:hAnsi="Times New Roman" w:cs="Times New Roman"/>
+          <w:rFonts w:cs="Times New Roman"/>
           <w:sz w:val="22"/>
           <w:szCs w:val="22"/>
         </w:rPr>
@@ -15357,7 +15346,7 @@
       </w:r>
       <w:r>
         <w:rPr>
-          <w:rFonts w:ascii="Times New Roman" w:hAnsi="Times New Roman" w:cs="Times New Roman"/>
+          <w:rFonts w:cs="Times New Roman"/>
           <w:sz w:val="22"/>
           <w:szCs w:val="22"/>
         </w:rPr>
@@ -15365,7 +15354,7 @@
       </w:r>
       <w:r>
         <w:rPr>
-          <w:rFonts w:ascii="Times New Roman" w:hAnsi="Times New Roman" w:cs="Times New Roman"/>
+          <w:rFonts w:cs="Times New Roman"/>
           <w:sz w:val="22"/>
           <w:szCs w:val="22"/>
         </w:rPr>
@@ -15373,7 +15362,7 @@
       </w:r>
       <w:r>
         <w:rPr>
-          <w:rFonts w:ascii="Times New Roman" w:hAnsi="Times New Roman" w:cs="Times New Roman"/>
+          <w:rFonts w:cs="Times New Roman"/>
           <w:sz w:val="22"/>
           <w:szCs w:val="22"/>
         </w:rPr>
@@ -15381,16 +15370,16 @@
       </w:r>
       <w:r>
         <w:rPr>
-          <w:rFonts w:ascii="Times New Roman" w:hAnsi="Times New Roman" w:cs="Times New Roman"/>
+          <w:rFonts w:cs="Times New Roman"/>
           <w:noProof/>
           <w:sz w:val="22"/>
           <w:szCs w:val="22"/>
         </w:rPr>
-        <w:t>4</w:t>
-      </w:r>
-      <w:r>
-        <w:rPr>
-          <w:rFonts w:ascii="Times New Roman" w:hAnsi="Times New Roman" w:cs="Times New Roman"/>
+        <w:t>5</w:t>
+      </w:r>
+      <w:r>
+        <w:rPr>
+          <w:rFonts w:cs="Times New Roman"/>
           <w:sz w:val="22"/>
           <w:szCs w:val="22"/>
         </w:rPr>
@@ -15398,7 +15387,7 @@
       </w:r>
       <w:r>
         <w:rPr>
-          <w:rFonts w:ascii="Times New Roman" w:hAnsi="Times New Roman" w:cs="Times New Roman"/>
+          <w:rFonts w:cs="Times New Roman"/>
           <w:sz w:val="22"/>
           <w:szCs w:val="22"/>
         </w:rPr>
@@ -15698,7 +15687,7 @@
           <w:szCs w:val="24"/>
         </w:rPr>
         <w:drawing>
-          <wp:inline distT="0" distB="0" distL="0" distR="0" wp14:anchorId="2372CA3C" wp14:editId="3C9D9DA1">
+          <wp:inline distT="0" distB="0" distL="0" distR="0" wp14:anchorId="2372CA3C" wp14:editId="2F494494">
             <wp:extent cx="5274310" cy="949960"/>
             <wp:effectExtent l="0" t="0" r="2540" b="2540"/>
             <wp:docPr id="1184248576" name="Picture 2" descr="A collage of a building&#10;&#10;Description automatically generated"/>
@@ -15746,7 +15735,7 @@
         <w:spacing w:after="0" w:line="360" w:lineRule="auto"/>
         <w:jc w:val="center"/>
         <w:rPr>
-          <w:rFonts w:ascii="Times New Roman" w:hAnsi="Times New Roman" w:cs="Times New Roman"/>
+          <w:rFonts w:cs="Times New Roman"/>
           <w:sz w:val="22"/>
           <w:szCs w:val="22"/>
         </w:rPr>
@@ -15754,7 +15743,7 @@
       <w:bookmarkStart w:id="34" w:name="_Toc156666273"/>
       <w:r>
         <w:rPr>
-          <w:rFonts w:ascii="Times New Roman" w:hAnsi="Times New Roman" w:cs="Times New Roman"/>
+          <w:rFonts w:cs="Times New Roman"/>
           <w:sz w:val="22"/>
           <w:szCs w:val="22"/>
         </w:rPr>
@@ -15762,7 +15751,7 @@
       </w:r>
       <w:r>
         <w:rPr>
-          <w:rFonts w:ascii="Times New Roman" w:hAnsi="Times New Roman" w:cs="Times New Roman"/>
+          <w:rFonts w:cs="Times New Roman"/>
           <w:sz w:val="22"/>
           <w:szCs w:val="22"/>
         </w:rPr>
@@ -15770,7 +15759,7 @@
       </w:r>
       <w:r>
         <w:rPr>
-          <w:rFonts w:ascii="Times New Roman" w:hAnsi="Times New Roman" w:cs="Times New Roman"/>
+          <w:rFonts w:cs="Times New Roman"/>
           <w:sz w:val="22"/>
           <w:szCs w:val="22"/>
         </w:rPr>
@@ -15778,7 +15767,7 @@
       </w:r>
       <w:r>
         <w:rPr>
-          <w:rFonts w:ascii="Times New Roman" w:hAnsi="Times New Roman" w:cs="Times New Roman"/>
+          <w:rFonts w:cs="Times New Roman"/>
           <w:sz w:val="22"/>
           <w:szCs w:val="22"/>
         </w:rPr>
@@ -15786,16 +15775,16 @@
       </w:r>
       <w:r>
         <w:rPr>
-          <w:rFonts w:ascii="Times New Roman" w:hAnsi="Times New Roman" w:cs="Times New Roman"/>
+          <w:rFonts w:cs="Times New Roman"/>
           <w:noProof/>
           <w:sz w:val="22"/>
           <w:szCs w:val="22"/>
         </w:rPr>
-        <w:t>5</w:t>
-      </w:r>
-      <w:r>
-        <w:rPr>
-          <w:rFonts w:ascii="Times New Roman" w:hAnsi="Times New Roman" w:cs="Times New Roman"/>
+        <w:t>6</w:t>
+      </w:r>
+      <w:r>
+        <w:rPr>
+          <w:rFonts w:cs="Times New Roman"/>
           <w:sz w:val="22"/>
           <w:szCs w:val="22"/>
         </w:rPr>
@@ -15803,7 +15792,7 @@
       </w:r>
       <w:r>
         <w:rPr>
-          <w:rFonts w:ascii="Times New Roman" w:hAnsi="Times New Roman" w:cs="Times New Roman"/>
+          <w:rFonts w:cs="Times New Roman"/>
           <w:sz w:val="22"/>
           <w:szCs w:val="22"/>
         </w:rPr>
@@ -15974,7 +15963,7 @@
         <w:spacing w:after="0" w:line="360" w:lineRule="auto"/>
         <w:jc w:val="center"/>
         <w:rPr>
-          <w:rFonts w:ascii="Times New Roman" w:hAnsi="Times New Roman" w:cs="Times New Roman"/>
+          <w:rFonts w:cs="Times New Roman"/>
           <w:sz w:val="22"/>
           <w:szCs w:val="22"/>
         </w:rPr>
@@ -15982,7 +15971,7 @@
       <w:bookmarkStart w:id="35" w:name="_Toc156666274"/>
       <w:r>
         <w:rPr>
-          <w:rFonts w:ascii="Times New Roman" w:hAnsi="Times New Roman" w:cs="Times New Roman"/>
+          <w:rFonts w:cs="Times New Roman"/>
           <w:sz w:val="22"/>
           <w:szCs w:val="22"/>
         </w:rPr>
@@ -15990,7 +15979,7 @@
       </w:r>
       <w:r>
         <w:rPr>
-          <w:rFonts w:ascii="Times New Roman" w:hAnsi="Times New Roman" w:cs="Times New Roman"/>
+          <w:rFonts w:cs="Times New Roman"/>
           <w:sz w:val="22"/>
           <w:szCs w:val="22"/>
         </w:rPr>
@@ -15998,7 +15987,7 @@
       </w:r>
       <w:r>
         <w:rPr>
-          <w:rFonts w:ascii="Times New Roman" w:hAnsi="Times New Roman" w:cs="Times New Roman"/>
+          <w:rFonts w:cs="Times New Roman"/>
           <w:sz w:val="22"/>
           <w:szCs w:val="22"/>
         </w:rPr>
@@ -16006,7 +15995,7 @@
       </w:r>
       <w:r>
         <w:rPr>
-          <w:rFonts w:ascii="Times New Roman" w:hAnsi="Times New Roman" w:cs="Times New Roman"/>
+          <w:rFonts w:cs="Times New Roman"/>
           <w:sz w:val="22"/>
           <w:szCs w:val="22"/>
         </w:rPr>
@@ -16014,16 +16003,16 @@
       </w:r>
       <w:r>
         <w:rPr>
-          <w:rFonts w:ascii="Times New Roman" w:hAnsi="Times New Roman" w:cs="Times New Roman"/>
+          <w:rFonts w:cs="Times New Roman"/>
           <w:noProof/>
           <w:sz w:val="22"/>
           <w:szCs w:val="22"/>
         </w:rPr>
-        <w:t>6</w:t>
-      </w:r>
-      <w:r>
-        <w:rPr>
-          <w:rFonts w:ascii="Times New Roman" w:hAnsi="Times New Roman" w:cs="Times New Roman"/>
+        <w:t>7</w:t>
+      </w:r>
+      <w:r>
+        <w:rPr>
+          <w:rFonts w:cs="Times New Roman"/>
           <w:sz w:val="22"/>
           <w:szCs w:val="22"/>
         </w:rPr>
@@ -16031,7 +16020,7 @@
       </w:r>
       <w:r>
         <w:rPr>
-          <w:rFonts w:ascii="Times New Roman" w:hAnsi="Times New Roman" w:cs="Times New Roman"/>
+          <w:rFonts w:cs="Times New Roman"/>
           <w:sz w:val="22"/>
           <w:szCs w:val="22"/>
         </w:rPr>
@@ -16105,7 +16094,7 @@
         <w:spacing w:after="0" w:line="360" w:lineRule="auto"/>
         <w:jc w:val="center"/>
         <w:rPr>
-          <w:rFonts w:ascii="Times New Roman" w:hAnsi="Times New Roman" w:cs="Times New Roman"/>
+          <w:rFonts w:cs="Times New Roman"/>
           <w:sz w:val="22"/>
           <w:szCs w:val="22"/>
         </w:rPr>
@@ -16113,7 +16102,7 @@
       <w:bookmarkStart w:id="36" w:name="_Toc156666275"/>
       <w:r>
         <w:rPr>
-          <w:rFonts w:ascii="Times New Roman" w:hAnsi="Times New Roman" w:cs="Times New Roman"/>
+          <w:rFonts w:cs="Times New Roman"/>
           <w:sz w:val="22"/>
           <w:szCs w:val="22"/>
         </w:rPr>
@@ -16121,7 +16110,7 @@
       </w:r>
       <w:r>
         <w:rPr>
-          <w:rFonts w:ascii="Times New Roman" w:hAnsi="Times New Roman" w:cs="Times New Roman"/>
+          <w:rFonts w:cs="Times New Roman"/>
           <w:sz w:val="22"/>
           <w:szCs w:val="22"/>
         </w:rPr>
@@ -16129,7 +16118,7 @@
       </w:r>
       <w:r>
         <w:rPr>
-          <w:rFonts w:ascii="Times New Roman" w:hAnsi="Times New Roman" w:cs="Times New Roman"/>
+          <w:rFonts w:cs="Times New Roman"/>
           <w:sz w:val="22"/>
           <w:szCs w:val="22"/>
         </w:rPr>
@@ -16137,7 +16126,7 @@
       </w:r>
       <w:r>
         <w:rPr>
-          <w:rFonts w:ascii="Times New Roman" w:hAnsi="Times New Roman" w:cs="Times New Roman"/>
+          <w:rFonts w:cs="Times New Roman"/>
           <w:sz w:val="22"/>
           <w:szCs w:val="22"/>
         </w:rPr>
@@ -16145,16 +16134,16 @@
       </w:r>
       <w:r>
         <w:rPr>
-          <w:rFonts w:ascii="Times New Roman" w:hAnsi="Times New Roman" w:cs="Times New Roman"/>
+          <w:rFonts w:cs="Times New Roman"/>
           <w:noProof/>
           <w:sz w:val="22"/>
           <w:szCs w:val="22"/>
         </w:rPr>
-        <w:t>7</w:t>
-      </w:r>
-      <w:r>
-        <w:rPr>
-          <w:rFonts w:ascii="Times New Roman" w:hAnsi="Times New Roman" w:cs="Times New Roman"/>
+        <w:t>8</w:t>
+      </w:r>
+      <w:r>
+        <w:rPr>
+          <w:rFonts w:cs="Times New Roman"/>
           <w:sz w:val="22"/>
           <w:szCs w:val="22"/>
         </w:rPr>
@@ -16162,7 +16151,7 @@
       </w:r>
       <w:r>
         <w:rPr>
-          <w:rFonts w:ascii="Times New Roman" w:hAnsi="Times New Roman" w:cs="Times New Roman"/>
+          <w:rFonts w:cs="Times New Roman"/>
           <w:sz w:val="22"/>
           <w:szCs w:val="22"/>
         </w:rPr>
@@ -16236,7 +16225,7 @@
         <w:spacing w:after="0" w:line="360" w:lineRule="auto"/>
         <w:jc w:val="center"/>
         <w:rPr>
-          <w:rFonts w:ascii="Times New Roman" w:hAnsi="Times New Roman" w:cs="Times New Roman"/>
+          <w:rFonts w:cs="Times New Roman"/>
           <w:sz w:val="22"/>
           <w:szCs w:val="22"/>
         </w:rPr>
@@ -16244,7 +16233,7 @@
       <w:bookmarkStart w:id="37" w:name="_Toc156666276"/>
       <w:r>
         <w:rPr>
-          <w:rFonts w:ascii="Times New Roman" w:hAnsi="Times New Roman" w:cs="Times New Roman"/>
+          <w:rFonts w:cs="Times New Roman"/>
           <w:sz w:val="22"/>
           <w:szCs w:val="22"/>
         </w:rPr>
@@ -16252,7 +16241,7 @@
       </w:r>
       <w:r>
         <w:rPr>
-          <w:rFonts w:ascii="Times New Roman" w:hAnsi="Times New Roman" w:cs="Times New Roman"/>
+          <w:rFonts w:cs="Times New Roman"/>
           <w:sz w:val="22"/>
           <w:szCs w:val="22"/>
         </w:rPr>
@@ -16260,7 +16249,7 @@
       </w:r>
       <w:r>
         <w:rPr>
-          <w:rFonts w:ascii="Times New Roman" w:hAnsi="Times New Roman" w:cs="Times New Roman"/>
+          <w:rFonts w:cs="Times New Roman"/>
           <w:sz w:val="22"/>
           <w:szCs w:val="22"/>
         </w:rPr>
@@ -16268,7 +16257,7 @@
       </w:r>
       <w:r>
         <w:rPr>
-          <w:rFonts w:ascii="Times New Roman" w:hAnsi="Times New Roman" w:cs="Times New Roman"/>
+          <w:rFonts w:cs="Times New Roman"/>
           <w:sz w:val="22"/>
           <w:szCs w:val="22"/>
         </w:rPr>
@@ -16276,16 +16265,16 @@
       </w:r>
       <w:r>
         <w:rPr>
-          <w:rFonts w:ascii="Times New Roman" w:hAnsi="Times New Roman" w:cs="Times New Roman"/>
+          <w:rFonts w:cs="Times New Roman"/>
           <w:noProof/>
           <w:sz w:val="22"/>
           <w:szCs w:val="22"/>
         </w:rPr>
-        <w:t>8</w:t>
-      </w:r>
-      <w:r>
-        <w:rPr>
-          <w:rFonts w:ascii="Times New Roman" w:hAnsi="Times New Roman" w:cs="Times New Roman"/>
+        <w:t>9</w:t>
+      </w:r>
+      <w:r>
+        <w:rPr>
+          <w:rFonts w:cs="Times New Roman"/>
           <w:sz w:val="22"/>
           <w:szCs w:val="22"/>
         </w:rPr>
@@ -16293,7 +16282,7 @@
       </w:r>
       <w:r>
         <w:rPr>
-          <w:rFonts w:ascii="Times New Roman" w:hAnsi="Times New Roman" w:cs="Times New Roman"/>
+          <w:rFonts w:cs="Times New Roman"/>
           <w:sz w:val="22"/>
           <w:szCs w:val="22"/>
         </w:rPr>
@@ -16465,14 +16454,27 @@
       <w:r>
         <w:t xml:space="preserve">Figure </w:t>
       </w:r>
-      <w:fldSimple w:instr=" SEQ Figure \* ARABIC ">
-        <w:r>
-          <w:rPr>
-            <w:noProof/>
-          </w:rPr>
-          <w:t>9</w:t>
-        </w:r>
-      </w:fldSimple>
+      <w:r>
+        <w:fldChar w:fldCharType="begin"/>
+      </w:r>
+      <w:r>
+        <w:instrText xml:space="preserve"> SEQ Figure \* ARABIC </w:instrText>
+      </w:r>
+      <w:r>
+        <w:fldChar w:fldCharType="separate"/>
+      </w:r>
+      <w:r>
+        <w:rPr>
+          <w:noProof/>
+        </w:rPr>
+        <w:t>10</w:t>
+      </w:r>
+      <w:r>
+        <w:rPr>
+          <w:noProof/>
+        </w:rPr>
+        <w:fldChar w:fldCharType="end"/>
+      </w:r>
       <w:r>
         <w:t xml:space="preserve">: </w:t>
       </w:r>
@@ -16549,14 +16551,27 @@
       <w:r>
         <w:t xml:space="preserve">Figure </w:t>
       </w:r>
-      <w:fldSimple w:instr=" SEQ Figure \* ARABIC ">
-        <w:r>
-          <w:rPr>
-            <w:noProof/>
-          </w:rPr>
-          <w:t>10</w:t>
-        </w:r>
-      </w:fldSimple>
+      <w:r>
+        <w:fldChar w:fldCharType="begin"/>
+      </w:r>
+      <w:r>
+        <w:instrText xml:space="preserve"> SEQ Figure \* ARABIC </w:instrText>
+      </w:r>
+      <w:r>
+        <w:fldChar w:fldCharType="separate"/>
+      </w:r>
+      <w:r>
+        <w:rPr>
+          <w:noProof/>
+        </w:rPr>
+        <w:t>11</w:t>
+      </w:r>
+      <w:r>
+        <w:rPr>
+          <w:noProof/>
+        </w:rPr>
+        <w:fldChar w:fldCharType="end"/>
+      </w:r>
       <w:r>
         <w:t>: Confusion matrix</w:t>
       </w:r>
@@ -21266,6 +21281,8 @@
         <w:jc w:val="both"/>
         <w:rPr>
           <w:rFonts w:ascii="Times New Roman" w:hAnsi="Times New Roman" w:cs="Times New Roman"/>
+          <w:b/>
+          <w:bCs/>
           <w:sz w:val="28"/>
           <w:szCs w:val="28"/>
         </w:rPr>
@@ -21274,6 +21291,8 @@
       <w:r>
         <w:rPr>
           <w:rFonts w:ascii="Times New Roman" w:hAnsi="Times New Roman" w:cs="Times New Roman"/>
+          <w:b/>
+          <w:bCs/>
           <w:sz w:val="28"/>
           <w:szCs w:val="28"/>
         </w:rPr>
@@ -21284,6 +21303,8 @@
       <w:r>
         <w:rPr>
           <w:rFonts w:ascii="Times New Roman" w:hAnsi="Times New Roman" w:cs="Times New Roman"/>
+          <w:b/>
+          <w:bCs/>
           <w:sz w:val="28"/>
           <w:szCs w:val="28"/>
         </w:rPr>
@@ -21904,6 +21925,7 @@
         <w:spacing w:after="0" w:line="360" w:lineRule="auto"/>
         <w:jc w:val="both"/>
         <w:rPr>
+          <w:rStyle w:val="Hyperlink"/>
           <w:rFonts w:ascii="Times New Roman" w:hAnsi="Times New Roman" w:cs="Times New Roman"/>
           <w:color w:val="000000" w:themeColor="text1"/>
           <w:sz w:val="24"/>
@@ -21981,15 +22003,678 @@
     </w:p>
     <w:p>
       <w:pPr>
+        <w:rPr>
+          <w:rStyle w:val="Hyperlink"/>
+          <w:rFonts w:ascii="Times New Roman" w:hAnsi="Times New Roman" w:cs="Times New Roman"/>
+          <w:color w:val="000000" w:themeColor="text1"/>
+          <w:sz w:val="24"/>
+          <w:szCs w:val="24"/>
+        </w:rPr>
+      </w:pPr>
+      <w:r>
+        <w:rPr>
+          <w:rStyle w:val="Hyperlink"/>
+          <w:rFonts w:ascii="Times New Roman" w:hAnsi="Times New Roman" w:cs="Times New Roman"/>
+          <w:color w:val="000000" w:themeColor="text1"/>
+          <w:sz w:val="24"/>
+          <w:szCs w:val="24"/>
+        </w:rPr>
+        <w:br w:type="page"/>
+      </w:r>
+    </w:p>
+    <w:p>
+      <w:pPr>
         <w:spacing w:after="0" w:line="360" w:lineRule="auto"/>
         <w:jc w:val="both"/>
         <w:rPr>
           <w:rFonts w:ascii="Times New Roman" w:hAnsi="Times New Roman" w:cs="Times New Roman"/>
-          <w:color w:val="000000" w:themeColor="text1"/>
-          <w:sz w:val="24"/>
-          <w:szCs w:val="24"/>
-        </w:rPr>
-      </w:pPr>
+          <w:b/>
+          <w:color w:val="000000" w:themeColor="text1"/>
+          <w:sz w:val="28"/>
+          <w:szCs w:val="28"/>
+        </w:rPr>
+      </w:pPr>
+      <w:r>
+        <w:rPr>
+          <w:rFonts w:ascii="Times New Roman" w:hAnsi="Times New Roman" w:cs="Times New Roman"/>
+          <w:b/>
+          <w:color w:val="000000" w:themeColor="text1"/>
+          <w:sz w:val="28"/>
+          <w:szCs w:val="28"/>
+        </w:rPr>
+        <w:lastRenderedPageBreak/>
+        <w:t>Appendix</w:t>
+      </w:r>
+    </w:p>
+    <w:p>
+      <w:pPr>
+        <w:keepNext/>
+        <w:spacing w:after="0" w:line="360" w:lineRule="auto"/>
+        <w:jc w:val="center"/>
+      </w:pPr>
+      <w:r>
+        <w:rPr>
+          <w:rFonts w:ascii="Times New Roman" w:hAnsi="Times New Roman" w:cs="Times New Roman"/>
+          <w:b/>
+          <w:noProof/>
+          <w:color w:val="000000" w:themeColor="text1"/>
+          <w:sz w:val="28"/>
+          <w:szCs w:val="28"/>
+        </w:rPr>
+        <w:drawing>
+          <wp:inline distT="0" distB="0" distL="0" distR="0" wp14:anchorId="27C68828" wp14:editId="57BE4F60">
+            <wp:extent cx="4292600" cy="3217545"/>
+            <wp:effectExtent l="0" t="0" r="0" b="1905"/>
+            <wp:docPr id="1883701233" name="Picture 1"/>
+            <wp:cNvGraphicFramePr>
+              <a:graphicFrameLocks xmlns:a="http://schemas.openxmlformats.org/drawingml/2006/main" noChangeAspect="1"/>
+            </wp:cNvGraphicFramePr>
+            <a:graphic xmlns:a="http://schemas.openxmlformats.org/drawingml/2006/main">
+              <a:graphicData uri="http://schemas.openxmlformats.org/drawingml/2006/picture">
+                <pic:pic xmlns:pic="http://schemas.openxmlformats.org/drawingml/2006/picture">
+                  <pic:nvPicPr>
+                    <pic:cNvPr id="0" name="Picture 3"/>
+                    <pic:cNvPicPr>
+                      <a:picLocks noChangeAspect="1" noChangeArrowheads="1"/>
+                    </pic:cNvPicPr>
+                  </pic:nvPicPr>
+                  <pic:blipFill>
+                    <a:blip r:embed="rId24">
+                      <a:extLst>
+                        <a:ext uri="{28A0092B-C50C-407E-A947-70E740481C1C}">
+                          <a14:useLocalDpi xmlns:a14="http://schemas.microsoft.com/office/drawing/2010/main" val="0"/>
+                        </a:ext>
+                      </a:extLst>
+                    </a:blip>
+                    <a:srcRect/>
+                    <a:stretch>
+                      <a:fillRect/>
+                    </a:stretch>
+                  </pic:blipFill>
+                  <pic:spPr bwMode="auto">
+                    <a:xfrm>
+                      <a:off x="0" y="0"/>
+                      <a:ext cx="4292600" cy="3217545"/>
+                    </a:xfrm>
+                    <a:prstGeom prst="rect">
+                      <a:avLst/>
+                    </a:prstGeom>
+                    <a:noFill/>
+                    <a:ln>
+                      <a:noFill/>
+                    </a:ln>
+                  </pic:spPr>
+                </pic:pic>
+              </a:graphicData>
+            </a:graphic>
+          </wp:inline>
+        </w:drawing>
+      </w:r>
+    </w:p>
+    <w:p>
+      <w:pPr>
+        <w:pStyle w:val="Caption"/>
+        <w:spacing w:line="360" w:lineRule="auto"/>
+        <w:jc w:val="center"/>
+        <w:rPr>
+          <w:rFonts w:cs="Times New Roman"/>
+          <w:b/>
+          <w:color w:val="000000" w:themeColor="text1"/>
+          <w:sz w:val="36"/>
+          <w:szCs w:val="36"/>
+        </w:rPr>
+      </w:pPr>
+      <w:r>
+        <w:rPr>
+          <w:rFonts w:cs="Times New Roman"/>
+          <w:sz w:val="22"/>
+          <w:szCs w:val="22"/>
+        </w:rPr>
+        <w:t xml:space="preserve">Figure </w:t>
+      </w:r>
+      <w:r>
+        <w:rPr>
+          <w:rFonts w:cs="Times New Roman"/>
+          <w:sz w:val="22"/>
+          <w:szCs w:val="22"/>
+        </w:rPr>
+        <w:fldChar w:fldCharType="begin"/>
+      </w:r>
+      <w:r>
+        <w:rPr>
+          <w:rFonts w:cs="Times New Roman"/>
+          <w:sz w:val="22"/>
+          <w:szCs w:val="22"/>
+        </w:rPr>
+        <w:instrText xml:space="preserve"> SEQ Figure \* ARABIC </w:instrText>
+      </w:r>
+      <w:r>
+        <w:rPr>
+          <w:rFonts w:cs="Times New Roman"/>
+          <w:sz w:val="22"/>
+          <w:szCs w:val="22"/>
+        </w:rPr>
+        <w:fldChar w:fldCharType="separate"/>
+      </w:r>
+      <w:r>
+        <w:rPr>
+          <w:rFonts w:cs="Times New Roman"/>
+          <w:noProof/>
+          <w:sz w:val="22"/>
+          <w:szCs w:val="22"/>
+        </w:rPr>
+        <w:t>12</w:t>
+      </w:r>
+      <w:r>
+        <w:rPr>
+          <w:rFonts w:cs="Times New Roman"/>
+          <w:sz w:val="22"/>
+          <w:szCs w:val="22"/>
+        </w:rPr>
+        <w:fldChar w:fldCharType="end"/>
+      </w:r>
+      <w:r>
+        <w:rPr>
+          <w:rFonts w:cs="Times New Roman"/>
+          <w:sz w:val="22"/>
+          <w:szCs w:val="22"/>
+        </w:rPr>
+        <w:t>: Input Image</w:t>
+      </w:r>
+      <w:r>
+        <w:rPr>
+          <w:rFonts w:cs="Times New Roman"/>
+          <w:sz w:val="22"/>
+          <w:szCs w:val="22"/>
+        </w:rPr>
+        <w:t xml:space="preserve"> (source: </w:t>
+      </w:r>
+      <w:hyperlink r:id="rId25" w:anchor="/media/File:Lalitpur_Patan_Durbar_Square_2023_01.jpg" w:history="1">
+        <w:r>
+          <w:rPr>
+            <w:rStyle w:val="Hyperlink"/>
+            <w:rFonts w:cs="Times New Roman"/>
+            <w:sz w:val="22"/>
+            <w:szCs w:val="22"/>
+          </w:rPr>
+          <w:t>Lalitpur Patan Durbar Square 2023 01 - Patan Durbar Square - Wikipedia</w:t>
+        </w:r>
+      </w:hyperlink>
+      <w:r>
+        <w:rPr>
+          <w:rFonts w:cs="Times New Roman"/>
+          <w:sz w:val="22"/>
+          <w:szCs w:val="22"/>
+        </w:rPr>
+        <w:t>)</w:t>
+      </w:r>
+    </w:p>
+    <w:p>
+      <w:pPr>
+        <w:keepNext/>
+        <w:spacing w:after="0" w:line="360" w:lineRule="auto"/>
+        <w:jc w:val="center"/>
+      </w:pPr>
+      <w:r>
+        <w:rPr>
+          <w:rFonts w:ascii="Times New Roman" w:hAnsi="Times New Roman" w:cs="Times New Roman"/>
+          <w:noProof/>
+          <w:color w:val="000000" w:themeColor="text1"/>
+          <w:sz w:val="24"/>
+          <w:szCs w:val="24"/>
+        </w:rPr>
+        <w:drawing>
+          <wp:inline distT="0" distB="0" distL="0" distR="0" wp14:anchorId="237EDCA1" wp14:editId="54E2C9C7">
+            <wp:extent cx="2514818" cy="1051651"/>
+            <wp:effectExtent l="0" t="0" r="0" b="0"/>
+            <wp:docPr id="1624409270" name="Picture 1"/>
+            <wp:cNvGraphicFramePr>
+              <a:graphicFrameLocks xmlns:a="http://schemas.openxmlformats.org/drawingml/2006/main" noChangeAspect="1"/>
+            </wp:cNvGraphicFramePr>
+            <a:graphic xmlns:a="http://schemas.openxmlformats.org/drawingml/2006/main">
+              <a:graphicData uri="http://schemas.openxmlformats.org/drawingml/2006/picture">
+                <pic:pic xmlns:pic="http://schemas.openxmlformats.org/drawingml/2006/picture">
+                  <pic:nvPicPr>
+                    <pic:cNvPr id="1624409270" name=""/>
+                    <pic:cNvPicPr/>
+                  </pic:nvPicPr>
+                  <pic:blipFill>
+                    <a:blip r:embed="rId26"/>
+                    <a:stretch>
+                      <a:fillRect/>
+                    </a:stretch>
+                  </pic:blipFill>
+                  <pic:spPr>
+                    <a:xfrm>
+                      <a:off x="0" y="0"/>
+                      <a:ext cx="2514818" cy="1051651"/>
+                    </a:xfrm>
+                    <a:prstGeom prst="rect">
+                      <a:avLst/>
+                    </a:prstGeom>
+                  </pic:spPr>
+                </pic:pic>
+              </a:graphicData>
+            </a:graphic>
+          </wp:inline>
+        </w:drawing>
+      </w:r>
+    </w:p>
+    <w:p>
+      <w:pPr>
+        <w:pStyle w:val="Caption"/>
+        <w:jc w:val="center"/>
+      </w:pPr>
+      <w:r>
+        <w:t xml:space="preserve">Figure </w:t>
+      </w:r>
+      <w:r>
+        <w:fldChar w:fldCharType="begin"/>
+      </w:r>
+      <w:r>
+        <w:instrText xml:space="preserve"> SEQ Figure \* ARABIC </w:instrText>
+      </w:r>
+      <w:r>
+        <w:fldChar w:fldCharType="separate"/>
+      </w:r>
+      <w:r>
+        <w:rPr>
+          <w:noProof/>
+        </w:rPr>
+        <w:t>13</w:t>
+      </w:r>
+      <w:r>
+        <w:rPr>
+          <w:noProof/>
+        </w:rPr>
+        <w:fldChar w:fldCharType="end"/>
+      </w:r>
+      <w:r>
+        <w:t>: Predicted Probabilities</w:t>
+      </w:r>
+    </w:p>
+    <w:p>
+      <w:pPr>
+        <w:keepNext/>
+        <w:jc w:val="center"/>
+      </w:pPr>
+      <w:r>
+        <w:rPr>
+          <w:noProof/>
+        </w:rPr>
+        <w:lastRenderedPageBreak/>
+        <w:drawing>
+          <wp:inline distT="0" distB="0" distL="0" distR="0" wp14:anchorId="7820930B" wp14:editId="20C2477B">
+            <wp:extent cx="5274310" cy="3845560"/>
+            <wp:effectExtent l="0" t="0" r="2540" b="2540"/>
+            <wp:docPr id="998023915" name="Picture 2"/>
+            <wp:cNvGraphicFramePr>
+              <a:graphicFrameLocks xmlns:a="http://schemas.openxmlformats.org/drawingml/2006/main" noChangeAspect="1"/>
+            </wp:cNvGraphicFramePr>
+            <a:graphic xmlns:a="http://schemas.openxmlformats.org/drawingml/2006/main">
+              <a:graphicData uri="http://schemas.openxmlformats.org/drawingml/2006/picture">
+                <pic:pic xmlns:pic="http://schemas.openxmlformats.org/drawingml/2006/picture">
+                  <pic:nvPicPr>
+                    <pic:cNvPr id="0" name="Picture 4"/>
+                    <pic:cNvPicPr>
+                      <a:picLocks noChangeAspect="1" noChangeArrowheads="1"/>
+                    </pic:cNvPicPr>
+                  </pic:nvPicPr>
+                  <pic:blipFill>
+                    <a:blip r:embed="rId27">
+                      <a:extLst>
+                        <a:ext uri="{28A0092B-C50C-407E-A947-70E740481C1C}">
+                          <a14:useLocalDpi xmlns:a14="http://schemas.microsoft.com/office/drawing/2010/main" val="0"/>
+                        </a:ext>
+                      </a:extLst>
+                    </a:blip>
+                    <a:srcRect/>
+                    <a:stretch>
+                      <a:fillRect/>
+                    </a:stretch>
+                  </pic:blipFill>
+                  <pic:spPr bwMode="auto">
+                    <a:xfrm>
+                      <a:off x="0" y="0"/>
+                      <a:ext cx="5274310" cy="3845560"/>
+                    </a:xfrm>
+                    <a:prstGeom prst="rect">
+                      <a:avLst/>
+                    </a:prstGeom>
+                    <a:noFill/>
+                    <a:ln>
+                      <a:noFill/>
+                    </a:ln>
+                  </pic:spPr>
+                </pic:pic>
+              </a:graphicData>
+            </a:graphic>
+          </wp:inline>
+        </w:drawing>
+      </w:r>
+    </w:p>
+    <w:p>
+      <w:pPr>
+        <w:pStyle w:val="Caption"/>
+        <w:jc w:val="center"/>
+      </w:pPr>
+      <w:r>
+        <w:t xml:space="preserve">Figure </w:t>
+      </w:r>
+      <w:r>
+        <w:fldChar w:fldCharType="begin"/>
+      </w:r>
+      <w:r>
+        <w:instrText xml:space="preserve"> SEQ Figure \* ARABIC </w:instrText>
+      </w:r>
+      <w:r>
+        <w:fldChar w:fldCharType="separate"/>
+      </w:r>
+      <w:r>
+        <w:rPr>
+          <w:noProof/>
+        </w:rPr>
+        <w:t>14</w:t>
+      </w:r>
+      <w:r>
+        <w:rPr>
+          <w:noProof/>
+        </w:rPr>
+        <w:fldChar w:fldCharType="end"/>
+      </w:r>
+      <w:r>
+        <w:t>: Input Image</w:t>
+      </w:r>
+      <w:r>
+        <w:t xml:space="preserve"> of Chyasin Dega (</w:t>
+      </w:r>
+      <w:hyperlink r:id="rId28" w:history="1">
+        <w:r>
+          <w:rPr>
+            <w:rStyle w:val="Hyperlink"/>
+          </w:rPr>
+          <w:t>Chyasin Dega Krishna Temple at Patan Durbar Square in Lalitpur or Patan city near in Kathmandu in Nepal Stock Photo - Alamy</w:t>
+        </w:r>
+      </w:hyperlink>
+      <w:r>
+        <w:t>)</w:t>
+      </w:r>
+    </w:p>
+    <w:p>
+      <w:pPr>
+        <w:keepNext/>
+        <w:jc w:val="center"/>
+      </w:pPr>
+      <w:r>
+        <w:rPr>
+          <w:noProof/>
+        </w:rPr>
+        <w:drawing>
+          <wp:inline distT="0" distB="0" distL="0" distR="0" wp14:anchorId="445FD730" wp14:editId="2BCF15B8">
+            <wp:extent cx="2392887" cy="1021168"/>
+            <wp:effectExtent l="0" t="0" r="7620" b="7620"/>
+            <wp:docPr id="1462893151" name="Picture 1"/>
+            <wp:cNvGraphicFramePr>
+              <a:graphicFrameLocks xmlns:a="http://schemas.openxmlformats.org/drawingml/2006/main" noChangeAspect="1"/>
+            </wp:cNvGraphicFramePr>
+            <a:graphic xmlns:a="http://schemas.openxmlformats.org/drawingml/2006/main">
+              <a:graphicData uri="http://schemas.openxmlformats.org/drawingml/2006/picture">
+                <pic:pic xmlns:pic="http://schemas.openxmlformats.org/drawingml/2006/picture">
+                  <pic:nvPicPr>
+                    <pic:cNvPr id="1462893151" name=""/>
+                    <pic:cNvPicPr/>
+                  </pic:nvPicPr>
+                  <pic:blipFill>
+                    <a:blip r:embed="rId29"/>
+                    <a:stretch>
+                      <a:fillRect/>
+                    </a:stretch>
+                  </pic:blipFill>
+                  <pic:spPr>
+                    <a:xfrm>
+                      <a:off x="0" y="0"/>
+                      <a:ext cx="2392887" cy="1021168"/>
+                    </a:xfrm>
+                    <a:prstGeom prst="rect">
+                      <a:avLst/>
+                    </a:prstGeom>
+                  </pic:spPr>
+                </pic:pic>
+              </a:graphicData>
+            </a:graphic>
+          </wp:inline>
+        </w:drawing>
+      </w:r>
+    </w:p>
+    <w:p>
+      <w:pPr>
+        <w:pStyle w:val="Caption"/>
+        <w:jc w:val="center"/>
+      </w:pPr>
+      <w:r>
+        <w:t xml:space="preserve">Figure </w:t>
+      </w:r>
+      <w:r>
+        <w:fldChar w:fldCharType="begin"/>
+      </w:r>
+      <w:r>
+        <w:instrText xml:space="preserve"> SEQ Figure \* ARABIC </w:instrText>
+      </w:r>
+      <w:r>
+        <w:fldChar w:fldCharType="separate"/>
+      </w:r>
+      <w:r>
+        <w:rPr>
+          <w:noProof/>
+        </w:rPr>
+        <w:t>15</w:t>
+      </w:r>
+      <w:r>
+        <w:rPr>
+          <w:noProof/>
+        </w:rPr>
+        <w:fldChar w:fldCharType="end"/>
+      </w:r>
+      <w:r>
+        <w:t>: Predicted Probabilities</w:t>
+      </w:r>
+    </w:p>
+    <w:p>
+      <w:pPr>
+        <w:keepNext/>
+        <w:jc w:val="center"/>
+      </w:pPr>
+      <w:r>
+        <w:rPr>
+          <w:noProof/>
+        </w:rPr>
+        <w:lastRenderedPageBreak/>
+        <w:drawing>
+          <wp:inline distT="0" distB="0" distL="0" distR="0" wp14:anchorId="7E16209A" wp14:editId="187A4F7E">
+            <wp:extent cx="5266055" cy="5334000"/>
+            <wp:effectExtent l="0" t="0" r="0" b="0"/>
+            <wp:docPr id="323462699" name="Picture 5"/>
+            <wp:cNvGraphicFramePr>
+              <a:graphicFrameLocks xmlns:a="http://schemas.openxmlformats.org/drawingml/2006/main" noChangeAspect="1"/>
+            </wp:cNvGraphicFramePr>
+            <a:graphic xmlns:a="http://schemas.openxmlformats.org/drawingml/2006/main">
+              <a:graphicData uri="http://schemas.openxmlformats.org/drawingml/2006/picture">
+                <pic:pic xmlns:pic="http://schemas.openxmlformats.org/drawingml/2006/picture">
+                  <pic:nvPicPr>
+                    <pic:cNvPr id="0" name="Picture 9"/>
+                    <pic:cNvPicPr>
+                      <a:picLocks noChangeAspect="1" noChangeArrowheads="1"/>
+                    </pic:cNvPicPr>
+                  </pic:nvPicPr>
+                  <pic:blipFill>
+                    <a:blip r:embed="rId30">
+                      <a:extLst>
+                        <a:ext uri="{28A0092B-C50C-407E-A947-70E740481C1C}">
+                          <a14:useLocalDpi xmlns:a14="http://schemas.microsoft.com/office/drawing/2010/main" val="0"/>
+                        </a:ext>
+                      </a:extLst>
+                    </a:blip>
+                    <a:srcRect/>
+                    <a:stretch>
+                      <a:fillRect/>
+                    </a:stretch>
+                  </pic:blipFill>
+                  <pic:spPr bwMode="auto">
+                    <a:xfrm>
+                      <a:off x="0" y="0"/>
+                      <a:ext cx="5266055" cy="5334000"/>
+                    </a:xfrm>
+                    <a:prstGeom prst="rect">
+                      <a:avLst/>
+                    </a:prstGeom>
+                    <a:noFill/>
+                    <a:ln>
+                      <a:noFill/>
+                    </a:ln>
+                  </pic:spPr>
+                </pic:pic>
+              </a:graphicData>
+            </a:graphic>
+          </wp:inline>
+        </w:drawing>
+      </w:r>
+    </w:p>
+    <w:p>
+      <w:pPr>
+        <w:pStyle w:val="Caption"/>
+        <w:jc w:val="center"/>
+      </w:pPr>
+      <w:r>
+        <w:t xml:space="preserve">Figure </w:t>
+      </w:r>
+      <w:r>
+        <w:fldChar w:fldCharType="begin"/>
+      </w:r>
+      <w:r>
+        <w:instrText xml:space="preserve"> SEQ Figure \* ARABIC </w:instrText>
+      </w:r>
+      <w:r>
+        <w:fldChar w:fldCharType="separate"/>
+      </w:r>
+      <w:r>
+        <w:rPr>
+          <w:noProof/>
+        </w:rPr>
+        <w:t>16</w:t>
+      </w:r>
+      <w:r>
+        <w:rPr>
+          <w:noProof/>
+        </w:rPr>
+        <w:fldChar w:fldCharType="end"/>
+      </w:r>
+      <w:r>
+        <w:t>: Input Image of Vishwanath Mandir</w:t>
+      </w:r>
+      <w:r>
+        <w:t xml:space="preserve"> (source: </w:t>
+      </w:r>
+      <w:hyperlink r:id="rId31" w:history="1">
+        <w:r>
+          <w:rPr>
+            <w:rStyle w:val="Hyperlink"/>
+          </w:rPr>
+          <w:t xml:space="preserve">Vishwanath Mandir Temple, Patan (Lalitpur) - </w:t>
+        </w:r>
+        <w:r>
+          <w:rPr>
+            <w:rStyle w:val="Hyperlink"/>
+          </w:rPr>
+          <w:t>TripAdvisor</w:t>
+        </w:r>
+      </w:hyperlink>
+      <w:r>
+        <w:t xml:space="preserve">) </w:t>
+      </w:r>
+    </w:p>
+    <w:p>
+      <w:pPr>
+        <w:keepNext/>
+        <w:jc w:val="center"/>
+      </w:pPr>
+    </w:p>
+    <w:p>
+      <w:pPr>
+        <w:pStyle w:val="Caption"/>
+        <w:jc w:val="center"/>
+      </w:pPr>
+      <w:r>
+        <w:t xml:space="preserve">Figure </w:t>
+      </w:r>
+      <w:r>
+        <w:fldChar w:fldCharType="begin"/>
+      </w:r>
+      <w:r>
+        <w:instrText xml:space="preserve"> SEQ Figure \* ARABIC </w:instrText>
+      </w:r>
+      <w:r>
+        <w:fldChar w:fldCharType="separate"/>
+      </w:r>
+      <w:r>
+        <w:rPr>
+          <w:noProof/>
+        </w:rPr>
+        <w:t>17</w:t>
+      </w:r>
+      <w:r>
+        <w:rPr>
+          <w:noProof/>
+        </w:rPr>
+        <w:fldChar w:fldCharType="end"/>
+      </w:r>
+      <w:r>
+        <w:t>: Predicted Probabilities</w:t>
+      </w:r>
+    </w:p>
+    <w:p>
+      <w:pPr>
+        <w:jc w:val="center"/>
+      </w:pPr>
+      <w:r>
+        <w:rPr>
+          <w:noProof/>
+        </w:rPr>
+        <w:drawing>
+          <wp:inline distT="0" distB="0" distL="0" distR="0" wp14:anchorId="57B995C2" wp14:editId="05B31051">
+            <wp:extent cx="2446232" cy="1036410"/>
+            <wp:effectExtent l="0" t="0" r="0" b="0"/>
+            <wp:docPr id="712629675" name="Picture 1"/>
+            <wp:cNvGraphicFramePr>
+              <a:graphicFrameLocks xmlns:a="http://schemas.openxmlformats.org/drawingml/2006/main" noChangeAspect="1"/>
+            </wp:cNvGraphicFramePr>
+            <a:graphic xmlns:a="http://schemas.openxmlformats.org/drawingml/2006/main">
+              <a:graphicData uri="http://schemas.openxmlformats.org/drawingml/2006/picture">
+                <pic:pic xmlns:pic="http://schemas.openxmlformats.org/drawingml/2006/picture">
+                  <pic:nvPicPr>
+                    <pic:cNvPr id="712629675" name=""/>
+                    <pic:cNvPicPr/>
+                  </pic:nvPicPr>
+                  <pic:blipFill>
+                    <a:blip r:embed="rId32"/>
+                    <a:stretch>
+                      <a:fillRect/>
+                    </a:stretch>
+                  </pic:blipFill>
+                  <pic:spPr>
+                    <a:xfrm>
+                      <a:off x="0" y="0"/>
+                      <a:ext cx="2446232" cy="1036410"/>
+                    </a:xfrm>
+                    <a:prstGeom prst="rect">
+                      <a:avLst/>
+                    </a:prstGeom>
+                  </pic:spPr>
+                </pic:pic>
+              </a:graphicData>
+            </a:graphic>
+          </wp:inline>
+        </w:drawing>
+      </w:r>
     </w:p>
     <w:sectPr>
       <w:pgSz w:w="11906" w:h="16838" w:code="9"/>
@@ -28587,18 +29272,20 @@
     <w:name w:val="caption"/>
     <w:basedOn w:val="Normal"/>
     <w:next w:val="Normal"/>
+    <w:autoRedefine/>
     <w:uiPriority w:val="35"/>
     <w:unhideWhenUsed/>
     <w:qFormat/>
-    <w:rsid w:val="00127AC9"/>
+    <w:rsid w:val="005A5611"/>
     <w:pPr>
       <w:spacing w:after="200" w:line="240" w:lineRule="auto"/>
     </w:pPr>
     <w:rPr>
+      <w:rFonts w:ascii="Times New Roman" w:hAnsi="Times New Roman"/>
       <w:i/>
       <w:iCs/>
       <w:color w:val="44546A" w:themeColor="text2"/>
-      <w:sz w:val="18"/>
+      <w:sz w:val="24"/>
       <w:szCs w:val="18"/>
     </w:rPr>
   </w:style>

</xml_diff>